<commit_message>
Insert link to presentation
</commit_message>
<xml_diff>
--- a/exercises/proj03/media/audio/Sprecher_Text.docx
+++ b/exercises/proj03/media/audio/Sprecher_Text.docx
@@ -119,16 +119,7 @@
           <w:sz w:val="22"/>
           <w:lang w:val="en-US"/>
         </w:rPr>
-        <w:t xml:space="preserve"> Home“. On the one hand, </w:t>
-      </w:r>
-      <w:r>
-        <w:rPr>
-          <w:rFonts w:ascii="Arial" w:hAnsi="Arial"/>
-          <w:color w:val="000000"/>
-          <w:sz w:val="22"/>
-          <w:lang w:val="en-US"/>
-        </w:rPr>
-        <w:t>comfort should be increased, for example by using an automatic vacuum cleaner, which starts cleaning as soon as nobody is home. On the other hand, the couple is worried about the security. Therefore</w:t>
+        <w:t xml:space="preserve"> Home“. On the one hand, comfort should be increased, for example by using an automatic vacuum cleaner, which starts cleaning as soon as nobody is home. On the other hand, the couple is worried about the security. Therefore</w:t>
       </w:r>
       <w:r>
         <w:rPr>
@@ -146,16 +137,7 @@
           <w:sz w:val="22"/>
           <w:lang w:val="en-US"/>
         </w:rPr>
-        <w:t xml:space="preserve"> they want to have an elaborate alarm system installed, wh</w:t>
-      </w:r>
-      <w:r>
-        <w:rPr>
-          <w:rFonts w:ascii="Arial" w:hAnsi="Arial"/>
-          <w:color w:val="000000"/>
-          <w:sz w:val="22"/>
-          <w:lang w:val="en-US"/>
-        </w:rPr>
-        <w:t xml:space="preserve">ich should monitor by video recording, check if all windows and doors are closed properly </w:t>
+        <w:t xml:space="preserve"> they want to have an elaborate alarm system installed, which should monitor by video recording, check if all windows and doors are closed properly </w:t>
       </w:r>
       <w:proofErr w:type="gramStart"/>
       <w:r>
@@ -252,16 +234,7 @@
           <w:sz w:val="22"/>
           <w:lang w:val="en-US"/>
         </w:rPr>
-        <w:t xml:space="preserve"> takes place in Max</w:t>
-      </w:r>
-      <w:r>
-        <w:rPr>
-          <w:rFonts w:ascii="Arial" w:hAnsi="Arial"/>
-          <w:color w:val="000000"/>
-          <w:sz w:val="22"/>
-          <w:lang w:val="en-US"/>
-        </w:rPr>
-        <w:t>'s daily routine.</w:t>
+        <w:t xml:space="preserve"> takes place in Max's daily routine.</w:t>
       </w:r>
       <w:r>
         <w:rPr>
@@ -272,25 +245,14 @@
         </w:rPr>
         <w:t xml:space="preserve"> </w:t>
       </w:r>
-      <w:proofErr w:type="gramStart"/>
-      <w:r>
-        <w:rPr>
-          <w:rFonts w:ascii="Arial" w:hAnsi="Arial"/>
-          <w:color w:val="000000"/>
-          <w:sz w:val="22"/>
-          <w:lang w:val="en-US"/>
-        </w:rPr>
-        <w:t>Max</w:t>
-      </w:r>
-      <w:proofErr w:type="gramEnd"/>
-      <w:r>
-        <w:rPr>
-          <w:rFonts w:ascii="Arial" w:hAnsi="Arial"/>
-          <w:color w:val="000000"/>
-          <w:sz w:val="22"/>
-          <w:lang w:val="en-US"/>
-        </w:rPr>
-        <w:t xml:space="preserve"> might change his face more often during this video. He will, however, be recognizable because of his white T-</w:t>
+      <w:r>
+        <w:rPr>
+          <w:rFonts w:ascii="Arial" w:hAnsi="Arial"/>
+          <w:color w:val="000000"/>
+          <w:sz w:val="22"/>
+          <w:lang w:val="en-US"/>
+        </w:rPr>
+        <w:t>Max might change his face more often during this video. He will, however, be recognizable because of his white T-</w:t>
       </w:r>
       <w:r>
         <w:rPr>
@@ -387,16 +349,7 @@
           <w:sz w:val="22"/>
           <w:lang w:val="en-US"/>
         </w:rPr>
-        <w:t>: “Max and Susi are getting their well-deserved sleep in separate beds, because unfortunately they were havin</w:t>
-      </w:r>
-      <w:r>
-        <w:rPr>
-          <w:rFonts w:ascii="Arial" w:hAnsi="Arial"/>
-          <w:color w:val="000000"/>
-          <w:sz w:val="22"/>
-          <w:lang w:val="en-US"/>
-        </w:rPr>
-        <w:t xml:space="preserve">g </w:t>
+        <w:t xml:space="preserve">: “Max and Susi are getting their well-deserved sleep in separate beds, because unfortunately they were having </w:t>
       </w:r>
       <w:r>
         <w:rPr>
@@ -567,16 +520,7 @@
           <w:sz w:val="22"/>
           <w:lang w:val="en-US"/>
         </w:rPr>
-        <w:t>“Completely tired he switches it off by using his smartphone. Autom</w:t>
-      </w:r>
-      <w:r>
-        <w:rPr>
-          <w:rFonts w:ascii="Arial" w:hAnsi="Arial"/>
-          <w:color w:val="000000"/>
-          <w:sz w:val="22"/>
-          <w:lang w:val="en-US"/>
-        </w:rPr>
-        <w:t>atically the light tu</w:t>
+        <w:t>“Completely tired he switches it off by using his smartphone. Automatically the light tu</w:t>
       </w:r>
       <w:r>
         <w:rPr>
@@ -823,16 +767,7 @@
           <w:sz w:val="22"/>
           <w:lang w:val="en-US"/>
         </w:rPr>
-        <w:t>d</w:t>
-      </w:r>
-      <w:r>
-        <w:rPr>
-          <w:rFonts w:ascii="Arial" w:hAnsi="Arial"/>
-          <w:color w:val="000000"/>
-          <w:sz w:val="22"/>
-          <w:lang w:val="en-US"/>
-        </w:rPr>
-        <w:t>ay.“</w:t>
+        <w:t>day.“</w:t>
       </w:r>
       <w:proofErr w:type="gramEnd"/>
     </w:p>
@@ -1197,16 +1132,7 @@
           <w:sz w:val="22"/>
           <w:lang w:val="en-US"/>
         </w:rPr>
-        <w:t xml:space="preserve"> un</w:t>
-      </w:r>
-      <w:r>
-        <w:rPr>
-          <w:rFonts w:ascii="Arial" w:hAnsi="Arial"/>
-          <w:color w:val="000000"/>
-          <w:sz w:val="22"/>
-          <w:lang w:val="en-US"/>
-        </w:rPr>
-        <w:t xml:space="preserve">d </w:t>
+        <w:t xml:space="preserve"> und </w:t>
       </w:r>
       <w:proofErr w:type="spellStart"/>
       <w:r>
@@ -1491,16 +1417,7 @@
           <w:sz w:val="22"/>
           <w:lang w:val="en-US"/>
         </w:rPr>
-        <w:t xml:space="preserve"> Knopf in seiner </w:t>
-      </w:r>
-      <w:r>
-        <w:rPr>
-          <w:rFonts w:ascii="Arial" w:hAnsi="Arial"/>
-          <w:color w:val="000000"/>
-          <w:sz w:val="22"/>
-          <w:lang w:val="en-US"/>
-        </w:rPr>
-        <w:t xml:space="preserve">App und die Garage </w:t>
+        <w:t xml:space="preserve"> Knopf in seiner App und die Garage </w:t>
       </w:r>
       <w:proofErr w:type="spellStart"/>
       <w:r>
@@ -1949,7 +1866,27 @@
           <w:sz w:val="22"/>
           <w:lang w:val="en-US"/>
         </w:rPr>
-        <w:t>: “At 9.00 a.m. Susi´s alarm clock rings, because she has to go to work later. She wakes up and switches it off.”</w:t>
+        <w:t xml:space="preserve">: “At </w:t>
+      </w:r>
+      <w:r>
+        <w:rPr>
+          <w:rFonts w:ascii="Arial" w:hAnsi="Arial"/>
+          <w:color w:val="000000"/>
+          <w:sz w:val="22"/>
+          <w:lang w:val="en-US"/>
+        </w:rPr>
+        <w:t>8</w:t>
+      </w:r>
+      <w:bookmarkStart w:id="1" w:name="_GoBack"/>
+      <w:bookmarkEnd w:id="1"/>
+      <w:r>
+        <w:rPr>
+          <w:rFonts w:ascii="Arial" w:hAnsi="Arial"/>
+          <w:color w:val="000000"/>
+          <w:sz w:val="22"/>
+          <w:lang w:val="en-US"/>
+        </w:rPr>
+        <w:t>.00 a.m. Susi´s alarm clock rings, because she has to go to work later. She wakes up and switches it off.”</w:t>
       </w:r>
     </w:p>
     <w:p>
@@ -2115,16 +2052,7 @@
           <w:sz w:val="22"/>
           <w:lang w:val="en-US"/>
         </w:rPr>
-        <w:t xml:space="preserve"> as well so she can start the </w:t>
-      </w:r>
-      <w:r>
-        <w:rPr>
-          <w:rFonts w:ascii="Arial" w:hAnsi="Arial"/>
-          <w:color w:val="000000"/>
-          <w:sz w:val="22"/>
-          <w:lang w:val="en-US"/>
-        </w:rPr>
-        <w:t>day right away.”</w:t>
+        <w:t xml:space="preserve"> as well so she can start the day right away.”</w:t>
       </w:r>
     </w:p>
     <w:p>
@@ -2838,8 +2766,8 @@
           <w:lang w:val="en-US"/>
         </w:rPr>
       </w:pPr>
-      <w:bookmarkStart w:id="1" w:name="docs-internal-guid-0310b434-7fff-b700-48"/>
-      <w:bookmarkEnd w:id="1"/>
+      <w:bookmarkStart w:id="2" w:name="docs-internal-guid-0310b434-7fff-b700-48"/>
+      <w:bookmarkEnd w:id="2"/>
       <w:r>
         <w:rPr>
           <w:rFonts w:ascii="Arial" w:hAnsi="Arial"/>
@@ -3042,25 +2970,14 @@
         </w:rPr>
         <w:t>: “She runs to the bus stop</w:t>
       </w:r>
-      <w:proofErr w:type="gramStart"/>
-      <w:r>
-        <w:rPr>
-          <w:rFonts w:ascii="Arial" w:hAnsi="Arial"/>
-          <w:color w:val="000000"/>
-          <w:sz w:val="22"/>
-          <w:lang w:val="en-US"/>
-        </w:rPr>
-        <w:t xml:space="preserve">. </w:t>
-      </w:r>
-      <w:proofErr w:type="gramEnd"/>
-      <w:r>
-        <w:rPr>
-          <w:rFonts w:ascii="Arial" w:hAnsi="Arial"/>
-          <w:color w:val="000000"/>
-          <w:sz w:val="22"/>
-          <w:lang w:val="en-US"/>
-        </w:rPr>
-        <w:t>She is lucky</w:t>
+      <w:r>
+        <w:rPr>
+          <w:rFonts w:ascii="Arial" w:hAnsi="Arial"/>
+          <w:color w:val="000000"/>
+          <w:sz w:val="22"/>
+          <w:lang w:val="en-US"/>
+        </w:rPr>
+        <w:t>. She is lucky</w:t>
       </w:r>
       <w:r>
         <w:rPr>
@@ -3313,16 +3230,7 @@
           <w:sz w:val="22"/>
           <w:lang w:val="en-US"/>
         </w:rPr>
-        <w:t>. De</w:t>
-      </w:r>
-      <w:r>
-        <w:rPr>
-          <w:rFonts w:ascii="Arial" w:hAnsi="Arial"/>
-          <w:color w:val="000000"/>
-          <w:sz w:val="22"/>
-          <w:lang w:val="en-US"/>
-        </w:rPr>
-        <w:t xml:space="preserve">r Bus </w:t>
+        <w:t xml:space="preserve">. Der Bus </w:t>
       </w:r>
       <w:proofErr w:type="spellStart"/>
       <w:r>
@@ -3642,16 +3550,7 @@
           <w:sz w:val="22"/>
           <w:lang w:val="en-US"/>
         </w:rPr>
-        <w:t>: “While working Max gets a bad feeling that he forgot something. He i</w:t>
-      </w:r>
-      <w:r>
-        <w:rPr>
-          <w:rFonts w:ascii="Arial" w:hAnsi="Arial"/>
-          <w:color w:val="000000"/>
-          <w:sz w:val="22"/>
-          <w:lang w:val="en-US"/>
-        </w:rPr>
-        <w:t xml:space="preserve">s not sure, if he closed all the windows </w:t>
+        <w:t xml:space="preserve">: “While working Max gets a bad feeling that he forgot something. He is not sure, if he closed all the windows </w:t>
       </w:r>
       <w:proofErr w:type="gramStart"/>
       <w:r>
@@ -3819,25 +3718,7 @@
           <w:sz w:val="22"/>
           <w:lang w:val="en-US"/>
         </w:rPr>
-        <w:t xml:space="preserve"> App, which always shows a</w:t>
-      </w:r>
-      <w:r>
-        <w:rPr>
-          <w:rFonts w:ascii="Arial" w:hAnsi="Arial"/>
-          <w:color w:val="000000"/>
-          <w:sz w:val="22"/>
-          <w:lang w:val="en-US"/>
-        </w:rPr>
-        <w:t xml:space="preserve"> live </w:t>
-      </w:r>
-      <w:r>
-        <w:rPr>
-          <w:rFonts w:ascii="Arial" w:hAnsi="Arial"/>
-          <w:color w:val="000000"/>
-          <w:sz w:val="22"/>
-          <w:lang w:val="en-US"/>
-        </w:rPr>
-        <w:t xml:space="preserve">status of all the windows and </w:t>
+        <w:t xml:space="preserve"> App, which always shows a live status of all the windows and </w:t>
       </w:r>
       <w:proofErr w:type="gramStart"/>
       <w:r>
@@ -3993,16 +3874,7 @@
           <w:sz w:val="22"/>
           <w:lang w:val="en-US"/>
         </w:rPr>
-        <w:t xml:space="preserve"> das in </w:t>
-      </w:r>
-      <w:r>
-        <w:rPr>
-          <w:rFonts w:ascii="Arial" w:hAnsi="Arial"/>
-          <w:color w:val="000000"/>
-          <w:sz w:val="22"/>
-          <w:lang w:val="en-US"/>
-        </w:rPr>
-        <w:t xml:space="preserve">seiner </w:t>
+        <w:t xml:space="preserve"> das in seiner </w:t>
       </w:r>
       <w:proofErr w:type="spellStart"/>
       <w:r>
@@ -4306,16 +4178,7 @@
           <w:sz w:val="22"/>
           <w:lang w:val="en-US"/>
         </w:rPr>
-        <w:t>S</w:t>
-      </w:r>
-      <w:r>
-        <w:rPr>
-          <w:rFonts w:ascii="Arial" w:hAnsi="Arial"/>
-          <w:color w:val="000000"/>
-          <w:sz w:val="22"/>
-          <w:lang w:val="en-US"/>
-        </w:rPr>
-        <w:t xml:space="preserve">usi </w:t>
+        <w:t xml:space="preserve">Susi </w:t>
       </w:r>
       <w:proofErr w:type="spellStart"/>
       <w:r>
@@ -4614,7 +4477,47 @@
           <w:sz w:val="22"/>
           <w:lang w:val="en-US"/>
         </w:rPr>
-        <w:t xml:space="preserve"> trinkt aus der Wasserschüssel, bis sie leer ist.</w:t>
+        <w:t xml:space="preserve"> </w:t>
+      </w:r>
+      <w:proofErr w:type="spellStart"/>
+      <w:r>
+        <w:rPr>
+          <w:rFonts w:ascii="Arial" w:hAnsi="Arial"/>
+          <w:color w:val="000000"/>
+          <w:sz w:val="22"/>
+          <w:lang w:val="en-US"/>
+        </w:rPr>
+        <w:t>trinkt</w:t>
+      </w:r>
+      <w:proofErr w:type="spellEnd"/>
+      <w:r>
+        <w:rPr>
+          <w:rFonts w:ascii="Arial" w:hAnsi="Arial"/>
+          <w:color w:val="000000"/>
+          <w:sz w:val="22"/>
+          <w:lang w:val="en-US"/>
+        </w:rPr>
+        <w:t xml:space="preserve"> </w:t>
+      </w:r>
+      <w:proofErr w:type="spellStart"/>
+      <w:r>
+        <w:rPr>
+          <w:rFonts w:ascii="Arial" w:hAnsi="Arial"/>
+          <w:color w:val="000000"/>
+          <w:sz w:val="22"/>
+          <w:lang w:val="en-US"/>
+        </w:rPr>
+        <w:t>aus</w:t>
+      </w:r>
+      <w:proofErr w:type="spellEnd"/>
+      <w:r>
+        <w:rPr>
+          <w:rFonts w:ascii="Arial" w:hAnsi="Arial"/>
+          <w:color w:val="000000"/>
+          <w:sz w:val="22"/>
+          <w:lang w:val="en-US"/>
+        </w:rPr>
+        <w:t xml:space="preserve"> der Wasserschüssel, bis sie leer ist.</w:t>
       </w:r>
     </w:p>
     <w:p>
@@ -4813,7 +4716,27 @@
           <w:sz w:val="22"/>
           <w:lang w:val="en-US"/>
         </w:rPr>
-        <w:t xml:space="preserve"> liegt am Sofa</w:t>
+        <w:t xml:space="preserve"> </w:t>
+      </w:r>
+      <w:proofErr w:type="spellStart"/>
+      <w:r>
+        <w:rPr>
+          <w:rFonts w:ascii="Arial" w:hAnsi="Arial"/>
+          <w:color w:val="000000"/>
+          <w:sz w:val="22"/>
+          <w:lang w:val="en-US"/>
+        </w:rPr>
+        <w:t>liegt</w:t>
+      </w:r>
+      <w:proofErr w:type="spellEnd"/>
+      <w:r>
+        <w:rPr>
+          <w:rFonts w:ascii="Arial" w:hAnsi="Arial"/>
+          <w:color w:val="000000"/>
+          <w:sz w:val="22"/>
+          <w:lang w:val="en-US"/>
+        </w:rPr>
+        <w:t xml:space="preserve"> am Sofa</w:t>
       </w:r>
     </w:p>
     <w:p>
@@ -4944,7 +4867,47 @@
           <w:sz w:val="22"/>
           <w:lang w:val="en-US"/>
         </w:rPr>
-        <w:t xml:space="preserve"> läuft vom Sofa die Treppe runter, in die Garage und durch die Katzenklappe raus</w:t>
+        <w:t xml:space="preserve"> </w:t>
+      </w:r>
+      <w:proofErr w:type="spellStart"/>
+      <w:r>
+        <w:rPr>
+          <w:rFonts w:ascii="Arial" w:hAnsi="Arial"/>
+          <w:color w:val="000000"/>
+          <w:sz w:val="22"/>
+          <w:lang w:val="en-US"/>
+        </w:rPr>
+        <w:t>läuft</w:t>
+      </w:r>
+      <w:proofErr w:type="spellEnd"/>
+      <w:r>
+        <w:rPr>
+          <w:rFonts w:ascii="Arial" w:hAnsi="Arial"/>
+          <w:color w:val="000000"/>
+          <w:sz w:val="22"/>
+          <w:lang w:val="en-US"/>
+        </w:rPr>
+        <w:t xml:space="preserve"> </w:t>
+      </w:r>
+      <w:proofErr w:type="spellStart"/>
+      <w:r>
+        <w:rPr>
+          <w:rFonts w:ascii="Arial" w:hAnsi="Arial"/>
+          <w:color w:val="000000"/>
+          <w:sz w:val="22"/>
+          <w:lang w:val="en-US"/>
+        </w:rPr>
+        <w:t>vom</w:t>
+      </w:r>
+      <w:proofErr w:type="spellEnd"/>
+      <w:r>
+        <w:rPr>
+          <w:rFonts w:ascii="Arial" w:hAnsi="Arial"/>
+          <w:color w:val="000000"/>
+          <w:sz w:val="22"/>
+          <w:lang w:val="en-US"/>
+        </w:rPr>
+        <w:t xml:space="preserve"> Sofa die Treppe runter, in die Garage und durch die Katzenklappe raus</w:t>
       </w:r>
     </w:p>
     <w:p>
@@ -5066,7 +5029,67 @@
           <w:sz w:val="22"/>
           <w:lang w:val="en-US"/>
         </w:rPr>
-        <w:t xml:space="preserve"> spaziert ein bisschen herum und geht anschließend durch die Katzenklappe wieder rein</w:t>
+        <w:t xml:space="preserve"> </w:t>
+      </w:r>
+      <w:proofErr w:type="spellStart"/>
+      <w:r>
+        <w:rPr>
+          <w:rFonts w:ascii="Arial" w:hAnsi="Arial"/>
+          <w:color w:val="000000"/>
+          <w:sz w:val="22"/>
+          <w:lang w:val="en-US"/>
+        </w:rPr>
+        <w:t>spaziert</w:t>
+      </w:r>
+      <w:proofErr w:type="spellEnd"/>
+      <w:r>
+        <w:rPr>
+          <w:rFonts w:ascii="Arial" w:hAnsi="Arial"/>
+          <w:color w:val="000000"/>
+          <w:sz w:val="22"/>
+          <w:lang w:val="en-US"/>
+        </w:rPr>
+        <w:t xml:space="preserve"> </w:t>
+      </w:r>
+      <w:proofErr w:type="spellStart"/>
+      <w:r>
+        <w:rPr>
+          <w:rFonts w:ascii="Arial" w:hAnsi="Arial"/>
+          <w:color w:val="000000"/>
+          <w:sz w:val="22"/>
+          <w:lang w:val="en-US"/>
+        </w:rPr>
+        <w:t>ein</w:t>
+      </w:r>
+      <w:proofErr w:type="spellEnd"/>
+      <w:r>
+        <w:rPr>
+          <w:rFonts w:ascii="Arial" w:hAnsi="Arial"/>
+          <w:color w:val="000000"/>
+          <w:sz w:val="22"/>
+          <w:lang w:val="en-US"/>
+        </w:rPr>
+        <w:t xml:space="preserve"> </w:t>
+      </w:r>
+      <w:proofErr w:type="spellStart"/>
+      <w:r>
+        <w:rPr>
+          <w:rFonts w:ascii="Arial" w:hAnsi="Arial"/>
+          <w:color w:val="000000"/>
+          <w:sz w:val="22"/>
+          <w:lang w:val="en-US"/>
+        </w:rPr>
+        <w:t>bisschen</w:t>
+      </w:r>
+      <w:proofErr w:type="spellEnd"/>
+      <w:r>
+        <w:rPr>
+          <w:rFonts w:ascii="Arial" w:hAnsi="Arial"/>
+          <w:color w:val="000000"/>
+          <w:sz w:val="22"/>
+          <w:lang w:val="en-US"/>
+        </w:rPr>
+        <w:t xml:space="preserve"> herum und geht anschließend durch die Katzenklappe wieder rein</w:t>
       </w:r>
     </w:p>
     <w:p>
@@ -5260,8 +5283,6 @@
         </w:rPr>
         <w:t xml:space="preserve"> do</w:t>
       </w:r>
-      <w:bookmarkStart w:id="2" w:name="_GoBack"/>
-      <w:bookmarkEnd w:id="2"/>
       <w:r>
         <w:rPr>
           <w:rFonts w:ascii="Arial" w:hAnsi="Arial"/>

</xml_diff>